<commit_message>
Update habis sidang 29 Maret 2024
</commit_message>
<xml_diff>
--- a/11. BAB V - IMPLEMENTASI PROGRAM.docx
+++ b/11. BAB V - IMPLEMENTASI PROGRAM.docx
@@ -1,6 +1,6 @@
 
 <file path=word/document.xml><?xml version="1.0" encoding="utf-8"?>
-<w:document xmlns:wpc="http://schemas.microsoft.com/office/word/2010/wordprocessingCanvas" xmlns:cx="http://schemas.microsoft.com/office/drawing/2014/chartex" xmlns:cx1="http://schemas.microsoft.com/office/drawing/2015/9/8/chartex" xmlns:cx2="http://schemas.microsoft.com/office/drawing/2015/10/21/chartex" xmlns:cx3="http://schemas.microsoft.com/office/drawing/2016/5/9/chartex" xmlns:cx4="http://schemas.microsoft.com/office/drawing/2016/5/10/chartex" xmlns:cx5="http://schemas.microsoft.com/office/drawing/2016/5/11/chartex" xmlns:cx6="http://schemas.microsoft.com/office/drawing/2016/5/12/chartex" xmlns:cx7="http://schemas.microsoft.com/office/drawing/2016/5/13/chartex" xmlns:cx8="http://schemas.microsoft.com/office/drawing/2016/5/14/chartex" xmlns:mc="http://schemas.openxmlformats.org/markup-compatibility/2006" xmlns:aink="http://schemas.microsoft.com/office/drawing/2016/ink" xmlns:am3d="http://schemas.microsoft.com/office/drawing/2017/model3d" xmlns:o="urn:schemas-microsoft-com:office:office" xmlns:oel="http://schemas.microsoft.com/office/2019/extlst" xmlns:r="http://schemas.openxmlformats.org/officeDocument/2006/relationships" xmlns:m="http://schemas.openxmlformats.org/officeDocument/2006/math" xmlns:v="urn:schemas-microsoft-com:vml" xmlns:wp14="http://schemas.microsoft.com/office/word/2010/wordprocessingDrawing" xmlns:wp="http://schemas.openxmlformats.org/drawingml/2006/wordprocessingDrawing" xmlns:w10="urn:schemas-microsoft-com:office:word" xmlns:w="http://schemas.openxmlformats.org/wordprocessingml/2006/main" xmlns:w14="http://schemas.microsoft.com/office/word/2010/wordml" xmlns:w15="http://schemas.microsoft.com/office/word/2012/wordml" xmlns:w16cex="http://schemas.microsoft.com/office/word/2018/wordml/cex" xmlns:w16cid="http://schemas.microsoft.com/office/word/2016/wordml/cid" xmlns:w16="http://schemas.microsoft.com/office/word/2018/wordml" xmlns:w16sdtdh="http://schemas.microsoft.com/office/word/2020/wordml/sdtdatahash" xmlns:w16se="http://schemas.microsoft.com/office/word/2015/wordml/symex" xmlns:wpg="http://schemas.microsoft.com/office/word/2010/wordprocessingGroup" xmlns:wpi="http://schemas.microsoft.com/office/word/2010/wordprocessingInk" xmlns:wne="http://schemas.microsoft.com/office/word/2006/wordml" xmlns:wps="http://schemas.microsoft.com/office/word/2010/wordprocessingShape" mc:Ignorable="w14 w15 w16se w16cid w16 w16cex w16sdtdh wp14">
+<w:document xmlns:wpc="http://schemas.microsoft.com/office/word/2010/wordprocessingCanvas" xmlns:cx="http://schemas.microsoft.com/office/drawing/2014/chartex" xmlns:cx1="http://schemas.microsoft.com/office/drawing/2015/9/8/chartex" xmlns:cx2="http://schemas.microsoft.com/office/drawing/2015/10/21/chartex" xmlns:cx3="http://schemas.microsoft.com/office/drawing/2016/5/9/chartex" xmlns:cx4="http://schemas.microsoft.com/office/drawing/2016/5/10/chartex" xmlns:cx5="http://schemas.microsoft.com/office/drawing/2016/5/11/chartex" xmlns:cx6="http://schemas.microsoft.com/office/drawing/2016/5/12/chartex" xmlns:cx7="http://schemas.microsoft.com/office/drawing/2016/5/13/chartex" xmlns:cx8="http://schemas.microsoft.com/office/drawing/2016/5/14/chartex" xmlns:mc="http://schemas.openxmlformats.org/markup-compatibility/2006" xmlns:aink="http://schemas.microsoft.com/office/drawing/2016/ink" xmlns:am3d="http://schemas.microsoft.com/office/drawing/2017/model3d" xmlns:o="urn:schemas-microsoft-com:office:office" xmlns:r="http://schemas.openxmlformats.org/officeDocument/2006/relationships" xmlns:m="http://schemas.openxmlformats.org/officeDocument/2006/math" xmlns:v="urn:schemas-microsoft-com:vml" xmlns:wp14="http://schemas.microsoft.com/office/word/2010/wordprocessingDrawing" xmlns:wp="http://schemas.openxmlformats.org/drawingml/2006/wordprocessingDrawing" xmlns:w10="urn:schemas-microsoft-com:office:word" xmlns:w="http://schemas.openxmlformats.org/wordprocessingml/2006/main" xmlns:w14="http://schemas.microsoft.com/office/word/2010/wordml" xmlns:w15="http://schemas.microsoft.com/office/word/2012/wordml" xmlns:w16cex="http://schemas.microsoft.com/office/word/2018/wordml/cex" xmlns:w16cid="http://schemas.microsoft.com/office/word/2016/wordml/cid" xmlns:w16="http://schemas.microsoft.com/office/word/2018/wordml" xmlns:w16sdtdh="http://schemas.microsoft.com/office/word/2020/wordml/sdtdatahash" xmlns:w16se="http://schemas.microsoft.com/office/word/2015/wordml/symex" xmlns:wpg="http://schemas.microsoft.com/office/word/2010/wordprocessingGroup" xmlns:wpi="http://schemas.microsoft.com/office/word/2010/wordprocessingInk" xmlns:wne="http://schemas.microsoft.com/office/word/2006/wordml" xmlns:wps="http://schemas.microsoft.com/office/word/2010/wordprocessingShape" mc:Ignorable="w14 w15 w16se w16cid w16 w16cex w16sdtdh wp14">
   <w:body>
     <w:p>
       <w:pPr>
@@ -171,7 +171,16 @@
           <w:sz w:val="24"/>
           <w:szCs w:val="24"/>
         </w:rPr>
-        <w:t>gim yang dapat dimainkan</w:t>
+        <w:t>game</w:t>
+      </w:r>
+      <w:r>
+        <w:rPr>
+          <w:rStyle w:val="markedcontent"/>
+          <w:rFonts w:ascii="Times New Roman" w:hAnsi="Times New Roman" w:cs="Times New Roman"/>
+          <w:sz w:val="24"/>
+          <w:szCs w:val="24"/>
+        </w:rPr>
+        <w:t xml:space="preserve"> yang dapat dimainkan</w:t>
       </w:r>
       <w:r>
         <w:rPr>
@@ -899,6 +908,7 @@
         <w:ind w:left="1418" w:hanging="1418"/>
       </w:pPr>
       <w:r>
+        <w:lastRenderedPageBreak/>
         <w:t>emotion = "Takut";</w:t>
       </w:r>
     </w:p>
@@ -940,7 +950,6 @@
           <w:sz w:val="24"/>
           <w:szCs w:val="24"/>
         </w:rPr>
-        <w:lastRenderedPageBreak/>
         <w:t>Segmen Program 5.</w:t>
       </w:r>
       <w:r>
@@ -1616,6 +1625,7 @@
         <w:ind w:left="567" w:hanging="567"/>
       </w:pPr>
       <w:r>
+        <w:lastRenderedPageBreak/>
         <w:t xml:space="preserve">         obstacle = "bambu";</w:t>
       </w:r>
     </w:p>
@@ -1656,7 +1666,6 @@
           <w:sz w:val="24"/>
           <w:szCs w:val="24"/>
         </w:rPr>
-        <w:lastRenderedPageBreak/>
         <w:t>Segmen Program 5.</w:t>
       </w:r>
       <w:r>
@@ -7782,7 +7791,25 @@
           <w:sz w:val="24"/>
           <w:szCs w:val="24"/>
         </w:rPr>
-        <w:t xml:space="preserve"> Karakter dalam gim ini digerakkan menggunakan kontrol keyboard. Isi dari kontrol gerak karakter akan dibahas dalam segmen program 5.</w:t>
+        <w:t xml:space="preserve"> Karakter dalam </w:t>
+      </w:r>
+      <w:r>
+        <w:rPr>
+          <w:b w:val="0"/>
+          <w:bCs/>
+          <w:sz w:val="24"/>
+          <w:szCs w:val="24"/>
+        </w:rPr>
+        <w:t>game</w:t>
+      </w:r>
+      <w:r>
+        <w:rPr>
+          <w:b w:val="0"/>
+          <w:bCs/>
+          <w:sz w:val="24"/>
+          <w:szCs w:val="24"/>
+        </w:rPr>
+        <w:t xml:space="preserve"> ini digerakkan menggunakan kontrol keyboard. Isi dari kontrol gerak karakter akan dibahas dalam segmen program 5.</w:t>
       </w:r>
       <w:r>
         <w:rPr>
@@ -8453,7 +8480,15 @@
           <w:sz w:val="24"/>
           <w:szCs w:val="24"/>
         </w:rPr>
-        <w:t xml:space="preserve"> merupakan baris program yang digunakan untuk menggerakan karakter didalam gim</w:t>
+        <w:t xml:space="preserve"> merupakan baris program yang digunakan untuk menggerakan karakter didalam </w:t>
+      </w:r>
+      <w:r>
+        <w:rPr>
+          <w:rFonts w:ascii="Times New Roman" w:hAnsi="Times New Roman" w:cs="Times New Roman"/>
+          <w:sz w:val="24"/>
+          <w:szCs w:val="24"/>
+        </w:rPr>
+        <w:t>game</w:t>
       </w:r>
       <w:r>
         <w:rPr>
@@ -8518,7 +8553,7 @@
           <w:sz w:val="24"/>
           <w:szCs w:val="24"/>
         </w:rPr>
-        <w:t xml:space="preserve">, maka </w:t>
+        <w:t xml:space="preserve">, </w:t>
       </w:r>
       <w:r>
         <w:rPr>
@@ -8527,7 +8562,7 @@
           <w:szCs w:val="24"/>
         </w:rPr>
         <w:lastRenderedPageBreak/>
-        <w:t>karakter akan kembali kedalam mode berdiri.</w:t>
+        <w:t>maka karakter akan kembali kedalam mode berdiri.</w:t>
       </w:r>
       <w:r>
         <w:rPr>
@@ -13820,7 +13855,16 @@
           <w:sz w:val="24"/>
           <w:szCs w:val="24"/>
         </w:rPr>
-        <w:t>rintangan hantu berkerja dalam gim</w:t>
+        <w:t xml:space="preserve">rintangan hantu berkerja dalam </w:t>
+      </w:r>
+      <w:r>
+        <w:rPr>
+          <w:b w:val="0"/>
+          <w:bCs/>
+          <w:sz w:val="24"/>
+          <w:szCs w:val="24"/>
+        </w:rPr>
+        <w:t>game</w:t>
       </w:r>
       <w:r>
         <w:rPr>
@@ -16944,7 +16988,25 @@
           <w:sz w:val="24"/>
           <w:szCs w:val="24"/>
         </w:rPr>
-        <w:t xml:space="preserve">dalam gim. Rintangan jenis ini memiliki </w:t>
+        <w:t xml:space="preserve">dalam </w:t>
+      </w:r>
+      <w:r>
+        <w:rPr>
+          <w:b w:val="0"/>
+          <w:bCs/>
+          <w:sz w:val="24"/>
+          <w:szCs w:val="24"/>
+        </w:rPr>
+        <w:t>game</w:t>
+      </w:r>
+      <w:r>
+        <w:rPr>
+          <w:b w:val="0"/>
+          <w:bCs/>
+          <w:sz w:val="24"/>
+          <w:szCs w:val="24"/>
+        </w:rPr>
+        <w:t xml:space="preserve">. Rintangan jenis ini memiliki </w:t>
       </w:r>
       <w:r>
         <w:rPr>
@@ -17464,7 +17526,7 @@
           <w:bCs/>
           <w:szCs w:val="24"/>
         </w:rPr>
-        <w:t xml:space="preserve">Baris ke 3 hingga baris ke 5 merupakan variable untuk merandom keputusan. Baris ke 6 merupakan pengecekan value variable random pada baris ke 3 hingga baris ke 5, jika lolos pengecekan maka index atau jenis duri akan dimunculkan sesuai dengan baris perintah ke 8. Baris perintah ke 10 hingga ke 13 mengatur index atau jenis duri yang akan dimunculkan, dengan mengubah value index menjadi 1 pada baris ke 12. Kemudian baris perintah ke 14 </w:t>
+        <w:t xml:space="preserve">Baris ke 3 hingga baris ke 5 merupakan variable untuk merandom keputusan. Baris ke 6 merupakan pengecekan value variable random pada baris ke 3 hingga baris ke 5, jika lolos pengecekan maka index atau jenis duri akan dimunculkan sesuai dengan baris perintah ke 8. Baris perintah ke 10 hingga ke 13 mengatur index atau jenis duri yang akan dimunculkan, dengan mengubah </w:t>
       </w:r>
       <w:r>
         <w:rPr>
@@ -17473,7 +17535,7 @@
           <w:szCs w:val="24"/>
         </w:rPr>
         <w:lastRenderedPageBreak/>
-        <w:t xml:space="preserve">memunculkan sprite duri sesuai dengan index yang didapat sebelumnya. Terakhir baris ke 15 membuat value random ditambah 1. </w:t>
+        <w:t xml:space="preserve">value index menjadi 1 pada baris ke 12. Kemudian baris perintah ke 14 memunculkan sprite duri sesuai dengan index yang didapat sebelumnya. Terakhir baris ke 15 membuat value random ditambah 1. </w:t>
       </w:r>
     </w:p>
     <w:p>
@@ -17873,7 +17935,25 @@
           <w:sz w:val="24"/>
           <w:szCs w:val="24"/>
         </w:rPr>
-        <w:t xml:space="preserve">dalam gim. </w:t>
+        <w:t xml:space="preserve">dalam </w:t>
+      </w:r>
+      <w:r>
+        <w:rPr>
+          <w:b w:val="0"/>
+          <w:bCs/>
+          <w:sz w:val="24"/>
+          <w:szCs w:val="24"/>
+        </w:rPr>
+        <w:t>game</w:t>
+      </w:r>
+      <w:r>
+        <w:rPr>
+          <w:b w:val="0"/>
+          <w:bCs/>
+          <w:sz w:val="24"/>
+          <w:szCs w:val="24"/>
+        </w:rPr>
+        <w:t xml:space="preserve">. </w:t>
       </w:r>
       <w:r>
         <w:rPr>
@@ -18102,6 +18182,7 @@
         <w:jc w:val="left"/>
       </w:pPr>
       <w:r>
+        <w:lastRenderedPageBreak/>
         <w:t>randomValue++;</w:t>
       </w:r>
     </w:p>
@@ -18140,7 +18221,6 @@
           <w:bCs/>
           <w:szCs w:val="24"/>
         </w:rPr>
-        <w:lastRenderedPageBreak/>
         <w:t>Segmen Program 5.</w:t>
       </w:r>
       <w:r>
@@ -18687,15 +18767,34 @@
           <w:sz w:val="24"/>
           <w:szCs w:val="24"/>
         </w:rPr>
-        <w:t xml:space="preserve">dalam gim. </w:t>
-      </w:r>
-      <w:r>
-        <w:rPr>
-          <w:b w:val="0"/>
-          <w:bCs/>
-          <w:sz w:val="24"/>
-          <w:szCs w:val="24"/>
-        </w:rPr>
+        <w:t xml:space="preserve">dalam </w:t>
+      </w:r>
+      <w:r>
+        <w:rPr>
+          <w:b w:val="0"/>
+          <w:bCs/>
+          <w:sz w:val="24"/>
+          <w:szCs w:val="24"/>
+        </w:rPr>
+        <w:t>game</w:t>
+      </w:r>
+      <w:r>
+        <w:rPr>
+          <w:b w:val="0"/>
+          <w:bCs/>
+          <w:sz w:val="24"/>
+          <w:szCs w:val="24"/>
+        </w:rPr>
+        <w:t xml:space="preserve">. </w:t>
+      </w:r>
+      <w:r>
+        <w:rPr>
+          <w:b w:val="0"/>
+          <w:bCs/>
+          <w:sz w:val="24"/>
+          <w:szCs w:val="24"/>
+        </w:rPr>
+        <w:lastRenderedPageBreak/>
         <w:t>Tempat sembunyi</w:t>
       </w:r>
       <w:r>
@@ -18732,17 +18831,7 @@
           <w:sz w:val="24"/>
           <w:szCs w:val="24"/>
         </w:rPr>
-        <w:t xml:space="preserve"> </w:t>
-      </w:r>
-      <w:r>
-        <w:rPr>
-          <w:b w:val="0"/>
-          <w:bCs/>
-          <w:sz w:val="24"/>
-          <w:szCs w:val="24"/>
-        </w:rPr>
-        <w:lastRenderedPageBreak/>
-        <w:t xml:space="preserve">Generate </w:t>
+        <w:t xml:space="preserve"> Generate </w:t>
       </w:r>
       <w:r>
         <w:rPr>
@@ -19324,6 +19413,7 @@
         <w:ind w:left="851" w:hanging="851"/>
       </w:pPr>
       <w:r>
+        <w:lastRenderedPageBreak/>
         <w:t>}</w:t>
       </w:r>
     </w:p>
@@ -19341,7 +19431,6 @@
         <w:pStyle w:val="STTSAlgoritma"/>
       </w:pPr>
       <w:r>
-        <w:lastRenderedPageBreak/>
         <w:t>Segmen Program 5.</w:t>
       </w:r>
       <w:r>
@@ -19554,7 +19643,7 @@
 </file>
 
 <file path=word/endnotes.xml><?xml version="1.0" encoding="utf-8"?>
-<w:endnotes xmlns:wpc="http://schemas.microsoft.com/office/word/2010/wordprocessingCanvas" xmlns:cx="http://schemas.microsoft.com/office/drawing/2014/chartex" xmlns:cx1="http://schemas.microsoft.com/office/drawing/2015/9/8/chartex" xmlns:cx2="http://schemas.microsoft.com/office/drawing/2015/10/21/chartex" xmlns:cx3="http://schemas.microsoft.com/office/drawing/2016/5/9/chartex" xmlns:cx4="http://schemas.microsoft.com/office/drawing/2016/5/10/chartex" xmlns:cx5="http://schemas.microsoft.com/office/drawing/2016/5/11/chartex" xmlns:cx6="http://schemas.microsoft.com/office/drawing/2016/5/12/chartex" xmlns:cx7="http://schemas.microsoft.com/office/drawing/2016/5/13/chartex" xmlns:cx8="http://schemas.microsoft.com/office/drawing/2016/5/14/chartex" xmlns:mc="http://schemas.openxmlformats.org/markup-compatibility/2006" xmlns:aink="http://schemas.microsoft.com/office/drawing/2016/ink" xmlns:am3d="http://schemas.microsoft.com/office/drawing/2017/model3d" xmlns:o="urn:schemas-microsoft-com:office:office" xmlns:oel="http://schemas.microsoft.com/office/2019/extlst" xmlns:r="http://schemas.openxmlformats.org/officeDocument/2006/relationships" xmlns:m="http://schemas.openxmlformats.org/officeDocument/2006/math" xmlns:v="urn:schemas-microsoft-com:vml" xmlns:wp14="http://schemas.microsoft.com/office/word/2010/wordprocessingDrawing" xmlns:wp="http://schemas.openxmlformats.org/drawingml/2006/wordprocessingDrawing" xmlns:w10="urn:schemas-microsoft-com:office:word" xmlns:w="http://schemas.openxmlformats.org/wordprocessingml/2006/main" xmlns:w14="http://schemas.microsoft.com/office/word/2010/wordml" xmlns:w15="http://schemas.microsoft.com/office/word/2012/wordml" xmlns:w16cex="http://schemas.microsoft.com/office/word/2018/wordml/cex" xmlns:w16cid="http://schemas.microsoft.com/office/word/2016/wordml/cid" xmlns:w16="http://schemas.microsoft.com/office/word/2018/wordml" xmlns:w16sdtdh="http://schemas.microsoft.com/office/word/2020/wordml/sdtdatahash" xmlns:w16se="http://schemas.microsoft.com/office/word/2015/wordml/symex" xmlns:wpg="http://schemas.microsoft.com/office/word/2010/wordprocessingGroup" xmlns:wpi="http://schemas.microsoft.com/office/word/2010/wordprocessingInk" xmlns:wne="http://schemas.microsoft.com/office/word/2006/wordml" xmlns:wps="http://schemas.microsoft.com/office/word/2010/wordprocessingShape" mc:Ignorable="w14 w15 w16se w16cid w16 w16cex w16sdtdh wp14">
+<w:endnotes xmlns:wpc="http://schemas.microsoft.com/office/word/2010/wordprocessingCanvas" xmlns:cx="http://schemas.microsoft.com/office/drawing/2014/chartex" xmlns:cx1="http://schemas.microsoft.com/office/drawing/2015/9/8/chartex" xmlns:cx2="http://schemas.microsoft.com/office/drawing/2015/10/21/chartex" xmlns:cx3="http://schemas.microsoft.com/office/drawing/2016/5/9/chartex" xmlns:cx4="http://schemas.microsoft.com/office/drawing/2016/5/10/chartex" xmlns:cx5="http://schemas.microsoft.com/office/drawing/2016/5/11/chartex" xmlns:cx6="http://schemas.microsoft.com/office/drawing/2016/5/12/chartex" xmlns:cx7="http://schemas.microsoft.com/office/drawing/2016/5/13/chartex" xmlns:cx8="http://schemas.microsoft.com/office/drawing/2016/5/14/chartex" xmlns:mc="http://schemas.openxmlformats.org/markup-compatibility/2006" xmlns:aink="http://schemas.microsoft.com/office/drawing/2016/ink" xmlns:am3d="http://schemas.microsoft.com/office/drawing/2017/model3d" xmlns:o="urn:schemas-microsoft-com:office:office" xmlns:r="http://schemas.openxmlformats.org/officeDocument/2006/relationships" xmlns:m="http://schemas.openxmlformats.org/officeDocument/2006/math" xmlns:v="urn:schemas-microsoft-com:vml" xmlns:wp14="http://schemas.microsoft.com/office/word/2010/wordprocessingDrawing" xmlns:wp="http://schemas.openxmlformats.org/drawingml/2006/wordprocessingDrawing" xmlns:w10="urn:schemas-microsoft-com:office:word" xmlns:w="http://schemas.openxmlformats.org/wordprocessingml/2006/main" xmlns:w14="http://schemas.microsoft.com/office/word/2010/wordml" xmlns:w15="http://schemas.microsoft.com/office/word/2012/wordml" xmlns:w16cex="http://schemas.microsoft.com/office/word/2018/wordml/cex" xmlns:w16cid="http://schemas.microsoft.com/office/word/2016/wordml/cid" xmlns:w16="http://schemas.microsoft.com/office/word/2018/wordml" xmlns:w16sdtdh="http://schemas.microsoft.com/office/word/2020/wordml/sdtdatahash" xmlns:w16se="http://schemas.microsoft.com/office/word/2015/wordml/symex" xmlns:wpg="http://schemas.microsoft.com/office/word/2010/wordprocessingGroup" xmlns:wpi="http://schemas.microsoft.com/office/word/2010/wordprocessingInk" xmlns:wne="http://schemas.microsoft.com/office/word/2006/wordml" xmlns:wps="http://schemas.microsoft.com/office/word/2010/wordprocessingShape" mc:Ignorable="w14 w15 w16se w16cid w16 w16cex w16sdtdh wp14">
   <w:endnote w:type="separator" w:id="-1">
     <w:p>
       <w:pPr>
@@ -19579,7 +19668,7 @@
 </file>
 
 <file path=word/footer1.xml><?xml version="1.0" encoding="utf-8"?>
-<w:ftr xmlns:wpc="http://schemas.microsoft.com/office/word/2010/wordprocessingCanvas" xmlns:cx="http://schemas.microsoft.com/office/drawing/2014/chartex" xmlns:cx1="http://schemas.microsoft.com/office/drawing/2015/9/8/chartex" xmlns:cx2="http://schemas.microsoft.com/office/drawing/2015/10/21/chartex" xmlns:cx3="http://schemas.microsoft.com/office/drawing/2016/5/9/chartex" xmlns:cx4="http://schemas.microsoft.com/office/drawing/2016/5/10/chartex" xmlns:cx5="http://schemas.microsoft.com/office/drawing/2016/5/11/chartex" xmlns:cx6="http://schemas.microsoft.com/office/drawing/2016/5/12/chartex" xmlns:cx7="http://schemas.microsoft.com/office/drawing/2016/5/13/chartex" xmlns:cx8="http://schemas.microsoft.com/office/drawing/2016/5/14/chartex" xmlns:mc="http://schemas.openxmlformats.org/markup-compatibility/2006" xmlns:aink="http://schemas.microsoft.com/office/drawing/2016/ink" xmlns:am3d="http://schemas.microsoft.com/office/drawing/2017/model3d" xmlns:o="urn:schemas-microsoft-com:office:office" xmlns:oel="http://schemas.microsoft.com/office/2019/extlst" xmlns:r="http://schemas.openxmlformats.org/officeDocument/2006/relationships" xmlns:m="http://schemas.openxmlformats.org/officeDocument/2006/math" xmlns:v="urn:schemas-microsoft-com:vml" xmlns:wp14="http://schemas.microsoft.com/office/word/2010/wordprocessingDrawing" xmlns:wp="http://schemas.openxmlformats.org/drawingml/2006/wordprocessingDrawing" xmlns:w10="urn:schemas-microsoft-com:office:word" xmlns:w="http://schemas.openxmlformats.org/wordprocessingml/2006/main" xmlns:w14="http://schemas.microsoft.com/office/word/2010/wordml" xmlns:w15="http://schemas.microsoft.com/office/word/2012/wordml" xmlns:w16cex="http://schemas.microsoft.com/office/word/2018/wordml/cex" xmlns:w16cid="http://schemas.microsoft.com/office/word/2016/wordml/cid" xmlns:w16="http://schemas.microsoft.com/office/word/2018/wordml" xmlns:w16sdtdh="http://schemas.microsoft.com/office/word/2020/wordml/sdtdatahash" xmlns:w16se="http://schemas.microsoft.com/office/word/2015/wordml/symex" xmlns:wpg="http://schemas.microsoft.com/office/word/2010/wordprocessingGroup" xmlns:wpi="http://schemas.microsoft.com/office/word/2010/wordprocessingInk" xmlns:wne="http://schemas.microsoft.com/office/word/2006/wordml" xmlns:wps="http://schemas.microsoft.com/office/word/2010/wordprocessingShape" mc:Ignorable="w14 w15 w16se w16cid w16 w16cex w16sdtdh wp14">
+<w:ftr xmlns:wpc="http://schemas.microsoft.com/office/word/2010/wordprocessingCanvas" xmlns:cx="http://schemas.microsoft.com/office/drawing/2014/chartex" xmlns:cx1="http://schemas.microsoft.com/office/drawing/2015/9/8/chartex" xmlns:cx2="http://schemas.microsoft.com/office/drawing/2015/10/21/chartex" xmlns:cx3="http://schemas.microsoft.com/office/drawing/2016/5/9/chartex" xmlns:cx4="http://schemas.microsoft.com/office/drawing/2016/5/10/chartex" xmlns:cx5="http://schemas.microsoft.com/office/drawing/2016/5/11/chartex" xmlns:cx6="http://schemas.microsoft.com/office/drawing/2016/5/12/chartex" xmlns:cx7="http://schemas.microsoft.com/office/drawing/2016/5/13/chartex" xmlns:cx8="http://schemas.microsoft.com/office/drawing/2016/5/14/chartex" xmlns:mc="http://schemas.openxmlformats.org/markup-compatibility/2006" xmlns:aink="http://schemas.microsoft.com/office/drawing/2016/ink" xmlns:am3d="http://schemas.microsoft.com/office/drawing/2017/model3d" xmlns:o="urn:schemas-microsoft-com:office:office" xmlns:r="http://schemas.openxmlformats.org/officeDocument/2006/relationships" xmlns:m="http://schemas.openxmlformats.org/officeDocument/2006/math" xmlns:v="urn:schemas-microsoft-com:vml" xmlns:wp14="http://schemas.microsoft.com/office/word/2010/wordprocessingDrawing" xmlns:wp="http://schemas.openxmlformats.org/drawingml/2006/wordprocessingDrawing" xmlns:w10="urn:schemas-microsoft-com:office:word" xmlns:w="http://schemas.openxmlformats.org/wordprocessingml/2006/main" xmlns:w14="http://schemas.microsoft.com/office/word/2010/wordml" xmlns:w15="http://schemas.microsoft.com/office/word/2012/wordml" xmlns:w16cex="http://schemas.microsoft.com/office/word/2018/wordml/cex" xmlns:w16cid="http://schemas.microsoft.com/office/word/2016/wordml/cid" xmlns:w16="http://schemas.microsoft.com/office/word/2018/wordml" xmlns:w16sdtdh="http://schemas.microsoft.com/office/word/2020/wordml/sdtdatahash" xmlns:w16se="http://schemas.microsoft.com/office/word/2015/wordml/symex" xmlns:wpg="http://schemas.microsoft.com/office/word/2010/wordprocessingGroup" xmlns:wpi="http://schemas.microsoft.com/office/word/2010/wordprocessingInk" xmlns:wne="http://schemas.microsoft.com/office/word/2006/wordml" xmlns:wps="http://schemas.microsoft.com/office/word/2010/wordprocessingShape" mc:Ignorable="w14 w15 w16se w16cid w16 w16cex w16sdtdh wp14">
   <w:sdt>
     <w:sdtPr>
       <w:id w:val="1593586172"/>
@@ -19651,7 +19740,7 @@
 </file>
 
 <file path=word/footnotes.xml><?xml version="1.0" encoding="utf-8"?>
-<w:footnotes xmlns:wpc="http://schemas.microsoft.com/office/word/2010/wordprocessingCanvas" xmlns:cx="http://schemas.microsoft.com/office/drawing/2014/chartex" xmlns:cx1="http://schemas.microsoft.com/office/drawing/2015/9/8/chartex" xmlns:cx2="http://schemas.microsoft.com/office/drawing/2015/10/21/chartex" xmlns:cx3="http://schemas.microsoft.com/office/drawing/2016/5/9/chartex" xmlns:cx4="http://schemas.microsoft.com/office/drawing/2016/5/10/chartex" xmlns:cx5="http://schemas.microsoft.com/office/drawing/2016/5/11/chartex" xmlns:cx6="http://schemas.microsoft.com/office/drawing/2016/5/12/chartex" xmlns:cx7="http://schemas.microsoft.com/office/drawing/2016/5/13/chartex" xmlns:cx8="http://schemas.microsoft.com/office/drawing/2016/5/14/chartex" xmlns:mc="http://schemas.openxmlformats.org/markup-compatibility/2006" xmlns:aink="http://schemas.microsoft.com/office/drawing/2016/ink" xmlns:am3d="http://schemas.microsoft.com/office/drawing/2017/model3d" xmlns:o="urn:schemas-microsoft-com:office:office" xmlns:oel="http://schemas.microsoft.com/office/2019/extlst" xmlns:r="http://schemas.openxmlformats.org/officeDocument/2006/relationships" xmlns:m="http://schemas.openxmlformats.org/officeDocument/2006/math" xmlns:v="urn:schemas-microsoft-com:vml" xmlns:wp14="http://schemas.microsoft.com/office/word/2010/wordprocessingDrawing" xmlns:wp="http://schemas.openxmlformats.org/drawingml/2006/wordprocessingDrawing" xmlns:w10="urn:schemas-microsoft-com:office:word" xmlns:w="http://schemas.openxmlformats.org/wordprocessingml/2006/main" xmlns:w14="http://schemas.microsoft.com/office/word/2010/wordml" xmlns:w15="http://schemas.microsoft.com/office/word/2012/wordml" xmlns:w16cex="http://schemas.microsoft.com/office/word/2018/wordml/cex" xmlns:w16cid="http://schemas.microsoft.com/office/word/2016/wordml/cid" xmlns:w16="http://schemas.microsoft.com/office/word/2018/wordml" xmlns:w16sdtdh="http://schemas.microsoft.com/office/word/2020/wordml/sdtdatahash" xmlns:w16se="http://schemas.microsoft.com/office/word/2015/wordml/symex" xmlns:wpg="http://schemas.microsoft.com/office/word/2010/wordprocessingGroup" xmlns:wpi="http://schemas.microsoft.com/office/word/2010/wordprocessingInk" xmlns:wne="http://schemas.microsoft.com/office/word/2006/wordml" xmlns:wps="http://schemas.microsoft.com/office/word/2010/wordprocessingShape" mc:Ignorable="w14 w15 w16se w16cid w16 w16cex w16sdtdh wp14">
+<w:footnotes xmlns:wpc="http://schemas.microsoft.com/office/word/2010/wordprocessingCanvas" xmlns:cx="http://schemas.microsoft.com/office/drawing/2014/chartex" xmlns:cx1="http://schemas.microsoft.com/office/drawing/2015/9/8/chartex" xmlns:cx2="http://schemas.microsoft.com/office/drawing/2015/10/21/chartex" xmlns:cx3="http://schemas.microsoft.com/office/drawing/2016/5/9/chartex" xmlns:cx4="http://schemas.microsoft.com/office/drawing/2016/5/10/chartex" xmlns:cx5="http://schemas.microsoft.com/office/drawing/2016/5/11/chartex" xmlns:cx6="http://schemas.microsoft.com/office/drawing/2016/5/12/chartex" xmlns:cx7="http://schemas.microsoft.com/office/drawing/2016/5/13/chartex" xmlns:cx8="http://schemas.microsoft.com/office/drawing/2016/5/14/chartex" xmlns:mc="http://schemas.openxmlformats.org/markup-compatibility/2006" xmlns:aink="http://schemas.microsoft.com/office/drawing/2016/ink" xmlns:am3d="http://schemas.microsoft.com/office/drawing/2017/model3d" xmlns:o="urn:schemas-microsoft-com:office:office" xmlns:r="http://schemas.openxmlformats.org/officeDocument/2006/relationships" xmlns:m="http://schemas.openxmlformats.org/officeDocument/2006/math" xmlns:v="urn:schemas-microsoft-com:vml" xmlns:wp14="http://schemas.microsoft.com/office/word/2010/wordprocessingDrawing" xmlns:wp="http://schemas.openxmlformats.org/drawingml/2006/wordprocessingDrawing" xmlns:w10="urn:schemas-microsoft-com:office:word" xmlns:w="http://schemas.openxmlformats.org/wordprocessingml/2006/main" xmlns:w14="http://schemas.microsoft.com/office/word/2010/wordml" xmlns:w15="http://schemas.microsoft.com/office/word/2012/wordml" xmlns:w16cex="http://schemas.microsoft.com/office/word/2018/wordml/cex" xmlns:w16cid="http://schemas.microsoft.com/office/word/2016/wordml/cid" xmlns:w16="http://schemas.microsoft.com/office/word/2018/wordml" xmlns:w16sdtdh="http://schemas.microsoft.com/office/word/2020/wordml/sdtdatahash" xmlns:w16se="http://schemas.microsoft.com/office/word/2015/wordml/symex" xmlns:wpg="http://schemas.microsoft.com/office/word/2010/wordprocessingGroup" xmlns:wpi="http://schemas.microsoft.com/office/word/2010/wordprocessingInk" xmlns:wne="http://schemas.microsoft.com/office/word/2006/wordml" xmlns:wps="http://schemas.microsoft.com/office/word/2010/wordprocessingShape" mc:Ignorable="w14 w15 w16se w16cid w16 w16cex w16sdtdh wp14">
   <w:footnote w:type="separator" w:id="-1">
     <w:p>
       <w:pPr>
@@ -19676,7 +19765,7 @@
 </file>
 
 <file path=word/header1.xml><?xml version="1.0" encoding="utf-8"?>
-<w:hdr xmlns:wpc="http://schemas.microsoft.com/office/word/2010/wordprocessingCanvas" xmlns:cx="http://schemas.microsoft.com/office/drawing/2014/chartex" xmlns:cx1="http://schemas.microsoft.com/office/drawing/2015/9/8/chartex" xmlns:cx2="http://schemas.microsoft.com/office/drawing/2015/10/21/chartex" xmlns:cx3="http://schemas.microsoft.com/office/drawing/2016/5/9/chartex" xmlns:cx4="http://schemas.microsoft.com/office/drawing/2016/5/10/chartex" xmlns:cx5="http://schemas.microsoft.com/office/drawing/2016/5/11/chartex" xmlns:cx6="http://schemas.microsoft.com/office/drawing/2016/5/12/chartex" xmlns:cx7="http://schemas.microsoft.com/office/drawing/2016/5/13/chartex" xmlns:cx8="http://schemas.microsoft.com/office/drawing/2016/5/14/chartex" xmlns:mc="http://schemas.openxmlformats.org/markup-compatibility/2006" xmlns:aink="http://schemas.microsoft.com/office/drawing/2016/ink" xmlns:am3d="http://schemas.microsoft.com/office/drawing/2017/model3d" xmlns:o="urn:schemas-microsoft-com:office:office" xmlns:oel="http://schemas.microsoft.com/office/2019/extlst" xmlns:r="http://schemas.openxmlformats.org/officeDocument/2006/relationships" xmlns:m="http://schemas.openxmlformats.org/officeDocument/2006/math" xmlns:v="urn:schemas-microsoft-com:vml" xmlns:wp14="http://schemas.microsoft.com/office/word/2010/wordprocessingDrawing" xmlns:wp="http://schemas.openxmlformats.org/drawingml/2006/wordprocessingDrawing" xmlns:w10="urn:schemas-microsoft-com:office:word" xmlns:w="http://schemas.openxmlformats.org/wordprocessingml/2006/main" xmlns:w14="http://schemas.microsoft.com/office/word/2010/wordml" xmlns:w15="http://schemas.microsoft.com/office/word/2012/wordml" xmlns:w16cex="http://schemas.microsoft.com/office/word/2018/wordml/cex" xmlns:w16cid="http://schemas.microsoft.com/office/word/2016/wordml/cid" xmlns:w16="http://schemas.microsoft.com/office/word/2018/wordml" xmlns:w16sdtdh="http://schemas.microsoft.com/office/word/2020/wordml/sdtdatahash" xmlns:w16se="http://schemas.microsoft.com/office/word/2015/wordml/symex" xmlns:wpg="http://schemas.microsoft.com/office/word/2010/wordprocessingGroup" xmlns:wpi="http://schemas.microsoft.com/office/word/2010/wordprocessingInk" xmlns:wne="http://schemas.microsoft.com/office/word/2006/wordml" xmlns:wps="http://schemas.microsoft.com/office/word/2010/wordprocessingShape" mc:Ignorable="w14 w15 w16se w16cid w16 w16cex w16sdtdh wp14">
+<w:hdr xmlns:wpc="http://schemas.microsoft.com/office/word/2010/wordprocessingCanvas" xmlns:cx="http://schemas.microsoft.com/office/drawing/2014/chartex" xmlns:cx1="http://schemas.microsoft.com/office/drawing/2015/9/8/chartex" xmlns:cx2="http://schemas.microsoft.com/office/drawing/2015/10/21/chartex" xmlns:cx3="http://schemas.microsoft.com/office/drawing/2016/5/9/chartex" xmlns:cx4="http://schemas.microsoft.com/office/drawing/2016/5/10/chartex" xmlns:cx5="http://schemas.microsoft.com/office/drawing/2016/5/11/chartex" xmlns:cx6="http://schemas.microsoft.com/office/drawing/2016/5/12/chartex" xmlns:cx7="http://schemas.microsoft.com/office/drawing/2016/5/13/chartex" xmlns:cx8="http://schemas.microsoft.com/office/drawing/2016/5/14/chartex" xmlns:mc="http://schemas.openxmlformats.org/markup-compatibility/2006" xmlns:aink="http://schemas.microsoft.com/office/drawing/2016/ink" xmlns:am3d="http://schemas.microsoft.com/office/drawing/2017/model3d" xmlns:o="urn:schemas-microsoft-com:office:office" xmlns:r="http://schemas.openxmlformats.org/officeDocument/2006/relationships" xmlns:m="http://schemas.openxmlformats.org/officeDocument/2006/math" xmlns:v="urn:schemas-microsoft-com:vml" xmlns:wp14="http://schemas.microsoft.com/office/word/2010/wordprocessingDrawing" xmlns:wp="http://schemas.openxmlformats.org/drawingml/2006/wordprocessingDrawing" xmlns:w10="urn:schemas-microsoft-com:office:word" xmlns:w="http://schemas.openxmlformats.org/wordprocessingml/2006/main" xmlns:w14="http://schemas.microsoft.com/office/word/2010/wordml" xmlns:w15="http://schemas.microsoft.com/office/word/2012/wordml" xmlns:w16cex="http://schemas.microsoft.com/office/word/2018/wordml/cex" xmlns:w16cid="http://schemas.microsoft.com/office/word/2016/wordml/cid" xmlns:w16="http://schemas.microsoft.com/office/word/2018/wordml" xmlns:w16sdtdh="http://schemas.microsoft.com/office/word/2020/wordml/sdtdatahash" xmlns:w16se="http://schemas.microsoft.com/office/word/2015/wordml/symex" xmlns:wpg="http://schemas.microsoft.com/office/word/2010/wordprocessingGroup" xmlns:wpi="http://schemas.microsoft.com/office/word/2010/wordprocessingInk" xmlns:wne="http://schemas.microsoft.com/office/word/2006/wordml" xmlns:wps="http://schemas.microsoft.com/office/word/2010/wordprocessingShape" mc:Ignorable="w14 w15 w16se w16cid w16 w16cex w16sdtdh wp14">
   <w:sdt>
     <w:sdtPr>
       <w:id w:val="-1985074244"/>
@@ -19753,7 +19842,7 @@
 </file>
 
 <file path=word/numbering.xml><?xml version="1.0" encoding="utf-8"?>
-<w:numbering xmlns:wpc="http://schemas.microsoft.com/office/word/2010/wordprocessingCanvas" xmlns:cx="http://schemas.microsoft.com/office/drawing/2014/chartex" xmlns:cx1="http://schemas.microsoft.com/office/drawing/2015/9/8/chartex" xmlns:cx2="http://schemas.microsoft.com/office/drawing/2015/10/21/chartex" xmlns:cx3="http://schemas.microsoft.com/office/drawing/2016/5/9/chartex" xmlns:cx4="http://schemas.microsoft.com/office/drawing/2016/5/10/chartex" xmlns:cx5="http://schemas.microsoft.com/office/drawing/2016/5/11/chartex" xmlns:cx6="http://schemas.microsoft.com/office/drawing/2016/5/12/chartex" xmlns:cx7="http://schemas.microsoft.com/office/drawing/2016/5/13/chartex" xmlns:cx8="http://schemas.microsoft.com/office/drawing/2016/5/14/chartex" xmlns:mc="http://schemas.openxmlformats.org/markup-compatibility/2006" xmlns:aink="http://schemas.microsoft.com/office/drawing/2016/ink" xmlns:am3d="http://schemas.microsoft.com/office/drawing/2017/model3d" xmlns:o="urn:schemas-microsoft-com:office:office" xmlns:oel="http://schemas.microsoft.com/office/2019/extlst" xmlns:r="http://schemas.openxmlformats.org/officeDocument/2006/relationships" xmlns:m="http://schemas.openxmlformats.org/officeDocument/2006/math" xmlns:v="urn:schemas-microsoft-com:vml" xmlns:wp14="http://schemas.microsoft.com/office/word/2010/wordprocessingDrawing" xmlns:wp="http://schemas.openxmlformats.org/drawingml/2006/wordprocessingDrawing" xmlns:w10="urn:schemas-microsoft-com:office:word" xmlns:w="http://schemas.openxmlformats.org/wordprocessingml/2006/main" xmlns:w14="http://schemas.microsoft.com/office/word/2010/wordml" xmlns:w15="http://schemas.microsoft.com/office/word/2012/wordml" xmlns:w16cex="http://schemas.microsoft.com/office/word/2018/wordml/cex" xmlns:w16cid="http://schemas.microsoft.com/office/word/2016/wordml/cid" xmlns:w16="http://schemas.microsoft.com/office/word/2018/wordml" xmlns:w16sdtdh="http://schemas.microsoft.com/office/word/2020/wordml/sdtdatahash" xmlns:w16se="http://schemas.microsoft.com/office/word/2015/wordml/symex" xmlns:wpg="http://schemas.microsoft.com/office/word/2010/wordprocessingGroup" xmlns:wpi="http://schemas.microsoft.com/office/word/2010/wordprocessingInk" xmlns:wne="http://schemas.microsoft.com/office/word/2006/wordml" xmlns:wps="http://schemas.microsoft.com/office/word/2010/wordprocessingShape" mc:Ignorable="w14 w15 w16se w16cid w16 w16cex w16sdtdh wp14">
+<w:numbering xmlns:wpc="http://schemas.microsoft.com/office/word/2010/wordprocessingCanvas" xmlns:cx="http://schemas.microsoft.com/office/drawing/2014/chartex" xmlns:cx1="http://schemas.microsoft.com/office/drawing/2015/9/8/chartex" xmlns:cx2="http://schemas.microsoft.com/office/drawing/2015/10/21/chartex" xmlns:cx3="http://schemas.microsoft.com/office/drawing/2016/5/9/chartex" xmlns:cx4="http://schemas.microsoft.com/office/drawing/2016/5/10/chartex" xmlns:cx5="http://schemas.microsoft.com/office/drawing/2016/5/11/chartex" xmlns:cx6="http://schemas.microsoft.com/office/drawing/2016/5/12/chartex" xmlns:cx7="http://schemas.microsoft.com/office/drawing/2016/5/13/chartex" xmlns:cx8="http://schemas.microsoft.com/office/drawing/2016/5/14/chartex" xmlns:mc="http://schemas.openxmlformats.org/markup-compatibility/2006" xmlns:aink="http://schemas.microsoft.com/office/drawing/2016/ink" xmlns:am3d="http://schemas.microsoft.com/office/drawing/2017/model3d" xmlns:o="urn:schemas-microsoft-com:office:office" xmlns:r="http://schemas.openxmlformats.org/officeDocument/2006/relationships" xmlns:m="http://schemas.openxmlformats.org/officeDocument/2006/math" xmlns:v="urn:schemas-microsoft-com:vml" xmlns:wp14="http://schemas.microsoft.com/office/word/2010/wordprocessingDrawing" xmlns:wp="http://schemas.openxmlformats.org/drawingml/2006/wordprocessingDrawing" xmlns:w10="urn:schemas-microsoft-com:office:word" xmlns:w="http://schemas.openxmlformats.org/wordprocessingml/2006/main" xmlns:w14="http://schemas.microsoft.com/office/word/2010/wordml" xmlns:w15="http://schemas.microsoft.com/office/word/2012/wordml" xmlns:w16cex="http://schemas.microsoft.com/office/word/2018/wordml/cex" xmlns:w16cid="http://schemas.microsoft.com/office/word/2016/wordml/cid" xmlns:w16="http://schemas.microsoft.com/office/word/2018/wordml" xmlns:w16sdtdh="http://schemas.microsoft.com/office/word/2020/wordml/sdtdatahash" xmlns:w16se="http://schemas.microsoft.com/office/word/2015/wordml/symex" xmlns:wpg="http://schemas.microsoft.com/office/word/2010/wordprocessingGroup" xmlns:wpi="http://schemas.microsoft.com/office/word/2010/wordprocessingInk" xmlns:wne="http://schemas.microsoft.com/office/word/2006/wordml" xmlns:wps="http://schemas.microsoft.com/office/word/2010/wordprocessingShape" mc:Ignorable="w14 w15 w16se w16cid w16 w16cex w16sdtdh wp14">
   <w:abstractNum w:abstractNumId="0" w15:restartNumberingAfterBreak="0">
     <w:nsid w:val="231E6279"/>
     <w:multiLevelType w:val="hybridMultilevel"/>
@@ -20328,205 +20417,205 @@
       </w:rPr>
     </w:lvl>
   </w:abstractNum>
-  <w:num w:numId="1" w16cid:durableId="1127158112">
+  <w:num w:numId="1">
     <w:abstractNumId w:val="5"/>
   </w:num>
-  <w:num w:numId="2" w16cid:durableId="1108427163">
+  <w:num w:numId="2">
     <w:abstractNumId w:val="2"/>
   </w:num>
-  <w:num w:numId="3" w16cid:durableId="799686586">
+  <w:num w:numId="3">
     <w:abstractNumId w:val="2"/>
     <w:lvlOverride w:ilvl="0">
       <w:startOverride w:val="1"/>
     </w:lvlOverride>
   </w:num>
-  <w:num w:numId="4" w16cid:durableId="388456396">
+  <w:num w:numId="4">
     <w:abstractNumId w:val="4"/>
   </w:num>
-  <w:num w:numId="5" w16cid:durableId="385417245">
+  <w:num w:numId="5">
     <w:abstractNumId w:val="2"/>
     <w:lvlOverride w:ilvl="0">
       <w:startOverride w:val="1"/>
     </w:lvlOverride>
   </w:num>
-  <w:num w:numId="6" w16cid:durableId="329453181">
+  <w:num w:numId="6">
     <w:abstractNumId w:val="2"/>
     <w:lvlOverride w:ilvl="0">
       <w:startOverride w:val="1"/>
     </w:lvlOverride>
   </w:num>
-  <w:num w:numId="7" w16cid:durableId="1080832383">
+  <w:num w:numId="7">
     <w:abstractNumId w:val="2"/>
     <w:lvlOverride w:ilvl="0">
       <w:startOverride w:val="1"/>
     </w:lvlOverride>
   </w:num>
-  <w:num w:numId="8" w16cid:durableId="836575372">
+  <w:num w:numId="8">
     <w:abstractNumId w:val="2"/>
     <w:lvlOverride w:ilvl="0">
       <w:startOverride w:val="1"/>
     </w:lvlOverride>
   </w:num>
-  <w:num w:numId="9" w16cid:durableId="1861116669">
+  <w:num w:numId="9">
     <w:abstractNumId w:val="2"/>
     <w:lvlOverride w:ilvl="0">
       <w:startOverride w:val="1"/>
     </w:lvlOverride>
   </w:num>
-  <w:num w:numId="10" w16cid:durableId="561912872">
+  <w:num w:numId="10">
     <w:abstractNumId w:val="2"/>
     <w:lvlOverride w:ilvl="0">
       <w:startOverride w:val="1"/>
     </w:lvlOverride>
   </w:num>
-  <w:num w:numId="11" w16cid:durableId="929579718">
+  <w:num w:numId="11">
     <w:abstractNumId w:val="2"/>
     <w:lvlOverride w:ilvl="0">
       <w:startOverride w:val="1"/>
     </w:lvlOverride>
   </w:num>
-  <w:num w:numId="12" w16cid:durableId="84958420">
+  <w:num w:numId="12">
     <w:abstractNumId w:val="2"/>
     <w:lvlOverride w:ilvl="0">
       <w:startOverride w:val="1"/>
     </w:lvlOverride>
   </w:num>
-  <w:num w:numId="13" w16cid:durableId="40062183">
+  <w:num w:numId="13">
     <w:abstractNumId w:val="2"/>
     <w:lvlOverride w:ilvl="0">
       <w:startOverride w:val="1"/>
     </w:lvlOverride>
   </w:num>
-  <w:num w:numId="14" w16cid:durableId="2140487794">
+  <w:num w:numId="14">
     <w:abstractNumId w:val="2"/>
     <w:lvlOverride w:ilvl="0">
       <w:startOverride w:val="1"/>
     </w:lvlOverride>
   </w:num>
-  <w:num w:numId="15" w16cid:durableId="681013488">
+  <w:num w:numId="15">
     <w:abstractNumId w:val="0"/>
   </w:num>
-  <w:num w:numId="16" w16cid:durableId="562522809">
+  <w:num w:numId="16">
     <w:abstractNumId w:val="2"/>
     <w:lvlOverride w:ilvl="0">
       <w:startOverride w:val="1"/>
     </w:lvlOverride>
   </w:num>
-  <w:num w:numId="17" w16cid:durableId="1618021504">
+  <w:num w:numId="17">
     <w:abstractNumId w:val="2"/>
     <w:lvlOverride w:ilvl="0">
       <w:startOverride w:val="1"/>
     </w:lvlOverride>
   </w:num>
-  <w:num w:numId="18" w16cid:durableId="1834759737">
+  <w:num w:numId="18">
     <w:abstractNumId w:val="2"/>
     <w:lvlOverride w:ilvl="0">
       <w:startOverride w:val="1"/>
     </w:lvlOverride>
   </w:num>
-  <w:num w:numId="19" w16cid:durableId="998309999">
+  <w:num w:numId="19">
     <w:abstractNumId w:val="2"/>
     <w:lvlOverride w:ilvl="0">
       <w:startOverride w:val="1"/>
     </w:lvlOverride>
   </w:num>
-  <w:num w:numId="20" w16cid:durableId="325327646">
+  <w:num w:numId="20">
     <w:abstractNumId w:val="2"/>
     <w:lvlOverride w:ilvl="0">
       <w:startOverride w:val="1"/>
     </w:lvlOverride>
   </w:num>
-  <w:num w:numId="21" w16cid:durableId="1849056866">
+  <w:num w:numId="21">
     <w:abstractNumId w:val="2"/>
     <w:lvlOverride w:ilvl="0">
       <w:startOverride w:val="1"/>
     </w:lvlOverride>
   </w:num>
-  <w:num w:numId="22" w16cid:durableId="984167497">
+  <w:num w:numId="22">
     <w:abstractNumId w:val="2"/>
     <w:lvlOverride w:ilvl="0">
       <w:startOverride w:val="1"/>
     </w:lvlOverride>
   </w:num>
-  <w:num w:numId="23" w16cid:durableId="528029789">
+  <w:num w:numId="23">
     <w:abstractNumId w:val="2"/>
     <w:lvlOverride w:ilvl="0">
       <w:startOverride w:val="1"/>
     </w:lvlOverride>
   </w:num>
-  <w:num w:numId="24" w16cid:durableId="1632861504">
+  <w:num w:numId="24">
     <w:abstractNumId w:val="2"/>
     <w:lvlOverride w:ilvl="0">
       <w:startOverride w:val="1"/>
     </w:lvlOverride>
   </w:num>
-  <w:num w:numId="25" w16cid:durableId="1270432925">
+  <w:num w:numId="25">
     <w:abstractNumId w:val="2"/>
     <w:lvlOverride w:ilvl="0">
       <w:startOverride w:val="1"/>
     </w:lvlOverride>
   </w:num>
-  <w:num w:numId="26" w16cid:durableId="542139520">
+  <w:num w:numId="26">
     <w:abstractNumId w:val="2"/>
     <w:lvlOverride w:ilvl="0">
       <w:startOverride w:val="1"/>
     </w:lvlOverride>
   </w:num>
-  <w:num w:numId="27" w16cid:durableId="1382168519">
+  <w:num w:numId="27">
     <w:abstractNumId w:val="2"/>
     <w:lvlOverride w:ilvl="0">
       <w:startOverride w:val="1"/>
     </w:lvlOverride>
   </w:num>
-  <w:num w:numId="28" w16cid:durableId="1708674482">
+  <w:num w:numId="28">
     <w:abstractNumId w:val="2"/>
     <w:lvlOverride w:ilvl="0">
       <w:startOverride w:val="1"/>
     </w:lvlOverride>
   </w:num>
-  <w:num w:numId="29" w16cid:durableId="1990556685">
+  <w:num w:numId="29">
     <w:abstractNumId w:val="2"/>
     <w:lvlOverride w:ilvl="0">
       <w:startOverride w:val="1"/>
     </w:lvlOverride>
   </w:num>
-  <w:num w:numId="30" w16cid:durableId="13769364">
+  <w:num w:numId="30">
     <w:abstractNumId w:val="2"/>
     <w:lvlOverride w:ilvl="0">
       <w:startOverride w:val="1"/>
     </w:lvlOverride>
   </w:num>
-  <w:num w:numId="31" w16cid:durableId="371006803">
+  <w:num w:numId="31">
     <w:abstractNumId w:val="1"/>
   </w:num>
-  <w:num w:numId="32" w16cid:durableId="828398611">
+  <w:num w:numId="32">
     <w:abstractNumId w:val="2"/>
     <w:lvlOverride w:ilvl="0">
       <w:startOverride w:val="1"/>
     </w:lvlOverride>
   </w:num>
-  <w:num w:numId="33" w16cid:durableId="1791166763">
+  <w:num w:numId="33">
     <w:abstractNumId w:val="2"/>
     <w:lvlOverride w:ilvl="0">
       <w:startOverride w:val="1"/>
     </w:lvlOverride>
   </w:num>
-  <w:num w:numId="34" w16cid:durableId="37555446">
+  <w:num w:numId="34">
     <w:abstractNumId w:val="2"/>
     <w:lvlOverride w:ilvl="0">
       <w:startOverride w:val="1"/>
     </w:lvlOverride>
   </w:num>
-  <w:num w:numId="35" w16cid:durableId="274334031">
+  <w:num w:numId="35">
     <w:abstractNumId w:val="3"/>
   </w:num>
-  <w:num w:numId="36" w16cid:durableId="241378351">
+  <w:num w:numId="36">
     <w:abstractNumId w:val="2"/>
     <w:lvlOverride w:ilvl="0">
       <w:startOverride w:val="1"/>
     </w:lvlOverride>
   </w:num>
-  <w:num w:numId="37" w16cid:durableId="2138067072">
+  <w:num w:numId="37">
     <w:abstractNumId w:val="2"/>
     <w:lvlOverride w:ilvl="0">
       <w:startOverride w:val="1"/>
@@ -20939,6 +21028,7 @@
   <w:style w:type="character" w:default="1" w:styleId="DefaultParagraphFont">
     <w:name w:val="Default Paragraph Font"/>
     <w:uiPriority w:val="1"/>
+    <w:semiHidden/>
     <w:unhideWhenUsed/>
   </w:style>
   <w:style w:type="table" w:default="1" w:styleId="TableNormal">

</xml_diff>